<commit_message>
Comparing significant features with each other with scatterplots
</commit_message>
<xml_diff>
--- a/Fetal_health.docx
+++ b/Fetal_health.docx
@@ -4,23 +4,6 @@
   <w:body>
     <w:p>
       <w:r>
-        <w:t>Acceleration vs fetal health</w:t>
-      </w:r>
-    </w:p>
-    <w:p>
-      <w:r>
-        <w:t>Prolong deceleration vs fetal health</w:t>
-      </w:r>
-    </w:p>
-    <w:p/>
-    <w:p>
-      <w:r>
-        <w:t>Categorizing heart rate (normal-1, 2-suspect, abnormal-3)</w:t>
-      </w:r>
-    </w:p>
-    <w:p/>
-    <w:p>
-      <w:r>
         <w:t>Presentation structure</w:t>
       </w:r>
       <w:r>
@@ -772,7 +755,6 @@
           <w:bdr w:val="none" w:sz="0" w:space="0" w:color="auto" w:frame="1"/>
           <w14:ligatures w14:val="none"/>
         </w:rPr>
-        <w:lastRenderedPageBreak/>
         <w:t>histogram_mode</w:t>
       </w:r>
       <w:r>
@@ -1058,6 +1040,7 @@
         </w:numPr>
       </w:pPr>
       <w:r>
+        <w:lastRenderedPageBreak/>
         <w:t xml:space="preserve">Important aspects of your approach. </w:t>
       </w:r>
     </w:p>
@@ -1114,6 +1097,9 @@
         <w:ind w:left="1080"/>
       </w:pPr>
       <w:r>
+        <w:rPr>
+          <w:noProof/>
+        </w:rPr>
         <w:drawing>
           <wp:inline distT="0" distB="0" distL="0" distR="0" wp14:anchorId="3BC63A26" wp14:editId="4ABF4ADC">
             <wp:extent cx="4155831" cy="1861244"/>
@@ -1232,33 +1218,33 @@
     </w:p>
     <w:p>
       <w:r>
+        <w:t xml:space="preserve">   -The precision for class 3 is 0.87, indicating that 87% of the instances predicted as class pathological were correctly classified.</w:t>
+      </w:r>
+    </w:p>
+    <w:p/>
+    <w:p>
+      <w:r>
+        <w:t>Recall:</w:t>
+      </w:r>
+    </w:p>
+    <w:p>
+      <w:r>
+        <w:t xml:space="preserve">   </w:t>
+      </w:r>
+    </w:p>
+    <w:p>
+      <w:r>
+        <w:t xml:space="preserve">Class 1 is 0.98, suggesting that the model identified 98% of the true instances of class </w:t>
+      </w:r>
+      <w:proofErr w:type="gramStart"/>
+      <w:r>
+        <w:t>normal</w:t>
+      </w:r>
+      <w:proofErr w:type="gramEnd"/>
+    </w:p>
+    <w:p>
+      <w:r>
         <w:lastRenderedPageBreak/>
-        <w:t xml:space="preserve">   -The precision for class 3 is 0.87, indicating that 87% of the instances predicted as class pathological were correctly classified.</w:t>
-      </w:r>
-    </w:p>
-    <w:p/>
-    <w:p>
-      <w:r>
-        <w:t>Recall:</w:t>
-      </w:r>
-    </w:p>
-    <w:p>
-      <w:r>
-        <w:t xml:space="preserve">   </w:t>
-      </w:r>
-    </w:p>
-    <w:p>
-      <w:r>
-        <w:t xml:space="preserve">Class 1 is 0.98, suggesting that the model identified 98% of the true instances of class </w:t>
-      </w:r>
-      <w:proofErr w:type="gramStart"/>
-      <w:r>
-        <w:t>normal</w:t>
-      </w:r>
-      <w:proofErr w:type="gramEnd"/>
-    </w:p>
-    <w:p>
-      <w:r>
         <w:t>And Class 2 and 3  at 0.75 and 0.93, indicating that 75%  and 93% of the true instances of class Suspected and pathological.</w:t>
       </w:r>
     </w:p>
@@ -2912,6 +2898,7 @@
   <w:style w:type="character" w:default="1" w:styleId="DefaultParagraphFont">
     <w:name w:val="Default Paragraph Font"/>
     <w:uiPriority w:val="1"/>
+    <w:semiHidden/>
     <w:unhideWhenUsed/>
   </w:style>
   <w:style w:type="table" w:default="1" w:styleId="TableNormal">

</xml_diff>